<commit_message>
Commit "Error Code Aggrement"
</commit_message>
<xml_diff>
--- a/Tri-party agreement.docx
+++ b/Tri-party agreement.docx
@@ -377,7 +377,427 @@
           <w:sz w:val="24"/>
           <w:szCs w:val="24"/>
         </w:rPr>
-        <w:t xml:space="preserve"> having their </w:t>
+        <w:t xml:space="preserve"> having their factory at</w:t>
+      </w:r>
+      <w:r>
+        <w:rPr>
+          <w:rFonts w:ascii="Bookman Old Style" w:hAnsi="Bookman Old Style" w:cstheme="minorHAnsi"/>
+          <w:sz w:val="24"/>
+          <w:szCs w:val="24"/>
+        </w:rPr>
+        <w:t xml:space="preserve"> </w:t>
+      </w:r>
+      <w:r>
+        <w:rPr>
+          <w:rFonts w:ascii="Bookman Old Style" w:hAnsi="Bookman Old Style" w:cstheme="minorHAnsi"/>
+          <w:sz w:val="24"/>
+          <w:szCs w:val="24"/>
+        </w:rPr>
+        <w:t>Head office at: c/o Jayshree Industries Ltd, Industry House, 15</w:t>
+      </w:r>
+      <w:r>
+        <w:rPr>
+          <w:rFonts w:ascii="Bookman Old Style" w:hAnsi="Bookman Old Style" w:cstheme="minorHAnsi"/>
+          <w:sz w:val="24"/>
+          <w:szCs w:val="24"/>
+          <w:vertAlign w:val="superscript"/>
+        </w:rPr>
+        <w:t>th</w:t>
+      </w:r>
+      <w:r>
+        <w:rPr>
+          <w:rFonts w:ascii="Bookman Old Style" w:hAnsi="Bookman Old Style" w:cstheme="minorHAnsi"/>
+          <w:sz w:val="24"/>
+          <w:szCs w:val="24"/>
+        </w:rPr>
+        <w:t xml:space="preserve"> Floor, 10 CAMAC Street, Kolkata 700017, Registered office at P-7 Transport Depot Road, Kolkata-700088 and factory at </w:t>
+      </w:r>
+      <w:proofErr w:type="spellStart"/>
+      <w:r>
+        <w:rPr>
+          <w:rFonts w:ascii="Bookman Old Style" w:hAnsi="Bookman Old Style" w:cstheme="minorHAnsi"/>
+          <w:sz w:val="24"/>
+          <w:szCs w:val="24"/>
+        </w:rPr>
+        <w:t>Majhaulia</w:t>
+      </w:r>
+      <w:proofErr w:type="spellEnd"/>
+      <w:r>
+        <w:rPr>
+          <w:rFonts w:ascii="Bookman Old Style" w:hAnsi="Bookman Old Style" w:cstheme="minorHAnsi"/>
+          <w:sz w:val="24"/>
+          <w:szCs w:val="24"/>
+        </w:rPr>
+        <w:t xml:space="preserve"> - </w:t>
+      </w:r>
+      <w:proofErr w:type="spellStart"/>
+      <w:r>
+        <w:rPr>
+          <w:rFonts w:ascii="Bookman Old Style" w:hAnsi="Bookman Old Style" w:cstheme="minorHAnsi"/>
+          <w:sz w:val="24"/>
+          <w:szCs w:val="24"/>
+        </w:rPr>
+        <w:t>Jagdishpur</w:t>
+      </w:r>
+      <w:proofErr w:type="spellEnd"/>
+      <w:r>
+        <w:rPr>
+          <w:rFonts w:ascii="Bookman Old Style" w:hAnsi="Bookman Old Style" w:cstheme="minorHAnsi"/>
+          <w:sz w:val="24"/>
+          <w:szCs w:val="24"/>
+        </w:rPr>
+        <w:t xml:space="preserve"> Main Road, PO-</w:t>
+      </w:r>
+      <w:proofErr w:type="spellStart"/>
+      <w:r>
+        <w:rPr>
+          <w:rFonts w:ascii="Bookman Old Style" w:hAnsi="Bookman Old Style" w:cstheme="minorHAnsi"/>
+          <w:sz w:val="24"/>
+          <w:szCs w:val="24"/>
+        </w:rPr>
+        <w:t>Majhaulia</w:t>
+      </w:r>
+      <w:proofErr w:type="spellEnd"/>
+      <w:r>
+        <w:rPr>
+          <w:rFonts w:ascii="Bookman Old Style" w:hAnsi="Bookman Old Style" w:cstheme="minorHAnsi"/>
+          <w:sz w:val="24"/>
+          <w:szCs w:val="24"/>
+        </w:rPr>
+        <w:t xml:space="preserve">, District-West </w:t>
+      </w:r>
+      <w:proofErr w:type="spellStart"/>
+      <w:r>
+        <w:rPr>
+          <w:rFonts w:ascii="Bookman Old Style" w:hAnsi="Bookman Old Style" w:cstheme="minorHAnsi"/>
+          <w:sz w:val="24"/>
+          <w:szCs w:val="24"/>
+        </w:rPr>
+        <w:t>Champaran</w:t>
+      </w:r>
+      <w:proofErr w:type="spellEnd"/>
+      <w:r>
+        <w:rPr>
+          <w:rFonts w:ascii="Bookman Old Style" w:hAnsi="Bookman Old Style" w:cstheme="minorHAnsi"/>
+          <w:sz w:val="24"/>
+          <w:szCs w:val="24"/>
+        </w:rPr>
+        <w:t>, Bettiah-84545, Bihar, India</w:t>
+      </w:r>
+      <w:r>
+        <w:rPr>
+          <w:rFonts w:ascii="Bookman Old Style" w:hAnsi="Bookman Old Style" w:cstheme="minorHAnsi"/>
+          <w:sz w:val="24"/>
+          <w:szCs w:val="24"/>
+        </w:rPr>
+        <w:t xml:space="preserve"> On the Second Part;</w:t>
+      </w:r>
+    </w:p>
+    <w:p>
+      <w:pPr>
+        <w:jc w:val="both"/>
+        <w:rPr>
+          <w:rFonts w:ascii="Bookman Old Style" w:hAnsi="Bookman Old Style" w:cstheme="minorHAnsi"/>
+          <w:sz w:val="24"/>
+          <w:szCs w:val="24"/>
+        </w:rPr>
+      </w:pPr>
+    </w:p>
+    <w:p>
+      <w:pPr>
+        <w:spacing w:after="0" w:line="276" w:lineRule="auto"/>
+        <w:jc w:val="center"/>
+        <w:rPr>
+          <w:rFonts w:ascii="Bookman Old Style" w:hAnsi="Bookman Old Style" w:cstheme="minorHAnsi"/>
+          <w:sz w:val="24"/>
+          <w:szCs w:val="24"/>
+        </w:rPr>
+      </w:pPr>
+      <w:r>
+        <w:rPr>
+          <w:rFonts w:ascii="Bookman Old Style" w:hAnsi="Bookman Old Style" w:cstheme="minorHAnsi"/>
+          <w:sz w:val="24"/>
+          <w:szCs w:val="24"/>
+        </w:rPr>
+        <w:t>And</w:t>
+      </w:r>
+    </w:p>
+    <w:p>
+      <w:pPr>
+        <w:spacing w:after="0" w:line="276" w:lineRule="auto"/>
+        <w:jc w:val="both"/>
+        <w:rPr>
+          <w:rFonts w:ascii="Bookman Old Style" w:hAnsi="Bookman Old Style" w:cstheme="minorHAnsi"/>
+          <w:sz w:val="24"/>
+          <w:szCs w:val="24"/>
+        </w:rPr>
+      </w:pPr>
+    </w:p>
+    <w:p>
+      <w:pPr>
+        <w:spacing w:after="0" w:line="276" w:lineRule="auto"/>
+        <w:jc w:val="both"/>
+        <w:rPr>
+          <w:rFonts w:ascii="Bookman Old Style" w:hAnsi="Bookman Old Style" w:cstheme="minorHAnsi"/>
+          <w:sz w:val="24"/>
+          <w:szCs w:val="24"/>
+        </w:rPr>
+      </w:pPr>
+      <w:r>
+        <w:rPr>
+          <w:rFonts w:ascii="Bookman Old Style" w:hAnsi="Bookman Old Style" w:cstheme="minorHAnsi"/>
+          <w:sz w:val="24"/>
+          <w:szCs w:val="24"/>
+        </w:rPr>
+        <w:t xml:space="preserve">M/s. </w:t>
+      </w:r>
+      <w:r>
+        <w:rPr>
+          <w:rFonts w:ascii="Bookman Old Style" w:hAnsi="Bookman Old Style" w:cstheme="minorHAnsi"/>
+          <w:sz w:val="24"/>
+          <w:szCs w:val="24"/>
+        </w:rPr>
+        <w:t>Faith Mercantile Pvt Ltd (</w:t>
+      </w:r>
+      <w:r>
+        <w:rPr>
+          <w:rFonts w:ascii="Bookman Old Style" w:hAnsi="Bookman Old Style" w:cstheme="minorHAnsi"/>
+          <w:sz w:val="24"/>
+          <w:szCs w:val="24"/>
+        </w:rPr>
+        <w:t>hereinafter referred as 'Recipients</w:t>
+      </w:r>
+      <w:r>
+        <w:rPr>
+          <w:rFonts w:ascii="Bookman Old Style" w:hAnsi="Bookman Old Style" w:cstheme="minorHAnsi"/>
+          <w:sz w:val="24"/>
+          <w:szCs w:val="24"/>
+        </w:rPr>
+        <w:t>’</w:t>
+      </w:r>
+      <w:r>
+        <w:rPr>
+          <w:rFonts w:ascii="Bookman Old Style" w:hAnsi="Bookman Old Style" w:cstheme="minorHAnsi"/>
+          <w:sz w:val="24"/>
+          <w:szCs w:val="24"/>
+        </w:rPr>
+        <w:t xml:space="preserve"> of Cane </w:t>
+      </w:r>
+      <w:r>
+        <w:rPr>
+          <w:rFonts w:ascii="Bookman Old Style" w:hAnsi="Bookman Old Style" w:cstheme="minorHAnsi"/>
+          <w:sz w:val="24"/>
+          <w:szCs w:val="24"/>
+        </w:rPr>
+        <w:t>Sugar</w:t>
+      </w:r>
+      <w:r>
+        <w:rPr>
+          <w:rFonts w:ascii="Bookman Old Style" w:hAnsi="Bookman Old Style" w:cstheme="minorHAnsi"/>
+          <w:sz w:val="24"/>
+          <w:szCs w:val="24"/>
+        </w:rPr>
+        <w:t>)</w:t>
+      </w:r>
+      <w:r>
+        <w:rPr>
+          <w:rFonts w:ascii="Bookman Old Style" w:hAnsi="Bookman Old Style" w:cstheme="minorHAnsi"/>
+          <w:sz w:val="24"/>
+          <w:szCs w:val="24"/>
+        </w:rPr>
+        <w:t xml:space="preserve"> having their registered office at </w:t>
+      </w:r>
+      <w:r>
+        <w:rPr>
+          <w:rFonts w:ascii="Bookman Old Style" w:hAnsi="Bookman Old Style" w:cstheme="minorHAnsi"/>
+          <w:sz w:val="24"/>
+          <w:szCs w:val="24"/>
+        </w:rPr>
+        <w:t xml:space="preserve">{{ </w:t>
+      </w:r>
+      <w:proofErr w:type="spellStart"/>
+      <w:r>
+        <w:rPr>
+          <w:rFonts w:ascii="Bookman Old Style" w:hAnsi="Bookman Old Style" w:cstheme="minorHAnsi"/>
+          <w:sz w:val="24"/>
+          <w:szCs w:val="24"/>
+        </w:rPr>
+        <w:t>company_address</w:t>
+      </w:r>
+      <w:proofErr w:type="spellEnd"/>
+      <w:r>
+        <w:rPr>
+          <w:rFonts w:ascii="Bookman Old Style" w:hAnsi="Bookman Old Style" w:cstheme="minorHAnsi"/>
+          <w:sz w:val="24"/>
+          <w:szCs w:val="24"/>
+        </w:rPr>
+        <w:t xml:space="preserve"> }} </w:t>
+      </w:r>
+      <w:r>
+        <w:rPr>
+          <w:rFonts w:ascii="Bookman Old Style" w:hAnsi="Bookman Old Style" w:cstheme="minorHAnsi"/>
+          <w:sz w:val="24"/>
+          <w:szCs w:val="24"/>
+        </w:rPr>
+        <w:t>on the Third part</w:t>
+      </w:r>
+    </w:p>
+    <w:p>
+      <w:pPr>
+        <w:spacing w:after="0" w:line="276" w:lineRule="auto"/>
+        <w:jc w:val="both"/>
+        <w:rPr>
+          <w:rFonts w:ascii="Bookman Old Style" w:hAnsi="Bookman Old Style" w:cstheme="minorHAnsi"/>
+          <w:sz w:val="24"/>
+          <w:szCs w:val="24"/>
+        </w:rPr>
+      </w:pPr>
+    </w:p>
+    <w:p>
+      <w:pPr>
+        <w:spacing w:after="0" w:line="276" w:lineRule="auto"/>
+        <w:jc w:val="both"/>
+        <w:rPr>
+          <w:rFonts w:ascii="Bookman Old Style" w:hAnsi="Bookman Old Style" w:cstheme="minorHAnsi"/>
+          <w:sz w:val="24"/>
+          <w:szCs w:val="24"/>
+        </w:rPr>
+      </w:pPr>
+      <w:r>
+        <w:rPr>
+          <w:rFonts w:ascii="Bookman Old Style" w:hAnsi="Bookman Old Style" w:cstheme="minorHAnsi"/>
+          <w:sz w:val="24"/>
+          <w:szCs w:val="24"/>
+        </w:rPr>
+        <w:t>(Collectively hereinafter referred as ‘Parties’)</w:t>
+      </w:r>
+    </w:p>
+    <w:p>
+      <w:pPr>
+        <w:spacing w:after="0" w:line="276" w:lineRule="auto"/>
+        <w:jc w:val="both"/>
+        <w:rPr>
+          <w:rFonts w:ascii="Bookman Old Style" w:hAnsi="Bookman Old Style" w:cstheme="minorHAnsi"/>
+          <w:sz w:val="24"/>
+          <w:szCs w:val="24"/>
+        </w:rPr>
+      </w:pPr>
+    </w:p>
+    <w:p>
+      <w:pPr>
+        <w:spacing w:after="0" w:line="276" w:lineRule="auto"/>
+        <w:jc w:val="both"/>
+        <w:rPr>
+          <w:rFonts w:ascii="Bookman Old Style" w:hAnsi="Bookman Old Style" w:cstheme="minorHAnsi"/>
+          <w:sz w:val="24"/>
+          <w:szCs w:val="24"/>
+        </w:rPr>
+      </w:pPr>
+      <w:r>
+        <w:rPr>
+          <w:rFonts w:ascii="Bookman Old Style" w:hAnsi="Bookman Old Style" w:cstheme="minorHAnsi"/>
+          <w:sz w:val="24"/>
+          <w:szCs w:val="24"/>
+        </w:rPr>
+        <w:tab/>
+      </w:r>
+      <w:r>
+        <w:rPr>
+          <w:rFonts w:ascii="Bookman Old Style" w:hAnsi="Bookman Old Style" w:cstheme="minorHAnsi"/>
+          <w:sz w:val="24"/>
+          <w:szCs w:val="24"/>
+        </w:rPr>
+        <w:t xml:space="preserve">WHEREAS M/s. Global </w:t>
+      </w:r>
+      <w:r>
+        <w:rPr>
+          <w:rFonts w:ascii="Bookman Old Style" w:hAnsi="Bookman Old Style" w:cstheme="minorHAnsi"/>
+          <w:sz w:val="24"/>
+          <w:szCs w:val="24"/>
+        </w:rPr>
+        <w:t xml:space="preserve">Mercantile Private Limited </w:t>
+      </w:r>
+      <w:r>
+        <w:rPr>
+          <w:rFonts w:ascii="Bookman Old Style" w:hAnsi="Bookman Old Style" w:cstheme="minorHAnsi"/>
+          <w:sz w:val="24"/>
+          <w:szCs w:val="24"/>
+        </w:rPr>
+        <w:t>is holding a Transferable DFIA</w:t>
+      </w:r>
+      <w:r>
+        <w:rPr>
+          <w:rFonts w:ascii="Bookman Old Style" w:hAnsi="Bookman Old Style" w:cstheme="minorHAnsi"/>
+          <w:sz w:val="24"/>
+          <w:szCs w:val="24"/>
+        </w:rPr>
+        <w:t xml:space="preserve"> </w:t>
+      </w:r>
+      <w:r>
+        <w:rPr>
+          <w:rFonts w:ascii="Bookman Old Style" w:hAnsi="Bookman Old Style" w:cstheme="minorHAnsi"/>
+          <w:sz w:val="24"/>
+          <w:szCs w:val="24"/>
+        </w:rPr>
+        <w:t>No</w:t>
+      </w:r>
+      <w:r>
+        <w:rPr>
+          <w:rFonts w:ascii="Bookman Old Style" w:hAnsi="Bookman Old Style" w:cstheme="minorHAnsi"/>
+          <w:sz w:val="24"/>
+          <w:szCs w:val="24"/>
+        </w:rPr>
+        <w:t xml:space="preserve"> {{ </w:t>
+      </w:r>
+      <w:r>
+        <w:rPr>
+          <w:rFonts w:ascii="Bookman Old Style" w:hAnsi="Bookman Old Style" w:cstheme="minorHAnsi"/>
+          <w:sz w:val="24"/>
+          <w:szCs w:val="24"/>
+        </w:rPr>
+        <w:t>license</w:t>
+      </w:r>
+      <w:r>
+        <w:rPr>
+          <w:rFonts w:ascii="Bookman Old Style" w:hAnsi="Bookman Old Style" w:cstheme="minorHAnsi"/>
+          <w:sz w:val="24"/>
+          <w:szCs w:val="24"/>
+        </w:rPr>
+        <w:t xml:space="preserve"> }} </w:t>
+      </w:r>
+      <w:r>
+        <w:rPr>
+          <w:rFonts w:ascii="Bookman Old Style" w:hAnsi="Bookman Old Style" w:cstheme="minorHAnsi"/>
+          <w:sz w:val="24"/>
+          <w:szCs w:val="24"/>
+        </w:rPr>
+        <w:t>dated</w:t>
+      </w:r>
+      <w:r>
+        <w:rPr>
+          <w:rFonts w:ascii="Bookman Old Style" w:hAnsi="Bookman Old Style" w:cstheme="minorHAnsi"/>
+          <w:sz w:val="24"/>
+          <w:szCs w:val="24"/>
+        </w:rPr>
+        <w:t xml:space="preserve"> {{ </w:t>
+      </w:r>
+      <w:proofErr w:type="spellStart"/>
+      <w:r>
+        <w:rPr>
+          <w:rFonts w:ascii="Bookman Old Style" w:hAnsi="Bookman Old Style" w:cstheme="minorHAnsi"/>
+          <w:sz w:val="24"/>
+          <w:szCs w:val="24"/>
+        </w:rPr>
+        <w:t>license_date</w:t>
+      </w:r>
+      <w:proofErr w:type="spellEnd"/>
+      <w:r>
+        <w:rPr>
+          <w:rFonts w:ascii="Bookman Old Style" w:hAnsi="Bookman Old Style" w:cstheme="minorHAnsi"/>
+          <w:sz w:val="24"/>
+          <w:szCs w:val="24"/>
+        </w:rPr>
+        <w:t xml:space="preserve"> }}</w:t>
       </w:r>
       <w:bookmarkStart w:id="0" w:name="_GoBack"/>
       <w:bookmarkEnd w:id="0"/>
@@ -387,26 +807,24 @@
           <w:sz w:val="24"/>
           <w:szCs w:val="24"/>
         </w:rPr>
-        <w:t>factory at</w:t>
-      </w:r>
-      <w:r>
-        <w:rPr>
-          <w:rFonts w:ascii="Bookman Old Style" w:hAnsi="Bookman Old Style" w:cstheme="minorHAnsi"/>
-          <w:sz w:val="24"/>
-          <w:szCs w:val="24"/>
-        </w:rPr>
-        <w:t xml:space="preserve"> {{ </w:t>
+        <w:t xml:space="preserve"> issued against Export of </w:t>
+      </w:r>
+      <w:r>
+        <w:rPr>
+          <w:rFonts w:ascii="Bookman Old Style" w:hAnsi="Bookman Old Style" w:cstheme="minorHAnsi"/>
+          <w:sz w:val="24"/>
+          <w:szCs w:val="24"/>
+        </w:rPr>
+        <w:t xml:space="preserve">{{ </w:t>
       </w:r>
       <w:proofErr w:type="spellStart"/>
       <w:r>
         <w:rPr>
-          <w:rFonts w:ascii="Calibri" w:eastAsia="Times New Roman" w:hAnsi="Calibri" w:cs="Calibri"/>
-          <w:color w:val="000000"/>
-          <w:sz w:val="24"/>
-          <w:szCs w:val="24"/>
-          <w:lang w:eastAsia="en-GB"/>
-        </w:rPr>
-        <w:t>mill_address</w:t>
+          <w:rFonts w:ascii="Bookman Old Style" w:hAnsi="Bookman Old Style" w:cstheme="minorHAnsi"/>
+          <w:sz w:val="24"/>
+          <w:szCs w:val="24"/>
+        </w:rPr>
+        <w:t>export_item</w:t>
       </w:r>
       <w:proofErr w:type="spellEnd"/>
       <w:r>
@@ -415,6 +833,64 @@
           <w:sz w:val="24"/>
           <w:szCs w:val="24"/>
         </w:rPr>
+        <w:t xml:space="preserve"> }} </w:t>
+      </w:r>
+      <w:r>
+        <w:rPr>
+          <w:rFonts w:ascii="Bookman Old Style" w:hAnsi="Bookman Old Style" w:cstheme="minorHAnsi"/>
+          <w:sz w:val="24"/>
+          <w:szCs w:val="24"/>
+        </w:rPr>
+        <w:t>as</w:t>
+      </w:r>
+      <w:r>
+        <w:rPr>
+          <w:rFonts w:ascii="Bookman Old Style" w:hAnsi="Bookman Old Style" w:cstheme="minorHAnsi"/>
+          <w:sz w:val="24"/>
+          <w:szCs w:val="24"/>
+        </w:rPr>
+        <w:t xml:space="preserve"> per Standard </w:t>
+      </w:r>
+      <w:r>
+        <w:rPr>
+          <w:rFonts w:ascii="Bookman Old Style" w:hAnsi="Bookman Old Style" w:cstheme="minorHAnsi"/>
+          <w:sz w:val="24"/>
+          <w:szCs w:val="24"/>
+        </w:rPr>
+        <w:t>Input output</w:t>
+      </w:r>
+      <w:r>
+        <w:rPr>
+          <w:rFonts w:ascii="Bookman Old Style" w:hAnsi="Bookman Old Style" w:cstheme="minorHAnsi"/>
+          <w:sz w:val="24"/>
+          <w:szCs w:val="24"/>
+        </w:rPr>
+        <w:t xml:space="preserve"> Norms (SION in short) </w:t>
+      </w:r>
+      <w:r>
+        <w:rPr>
+          <w:rFonts w:ascii="Bookman Old Style" w:hAnsi="Bookman Old Style" w:cstheme="minorHAnsi"/>
+          <w:sz w:val="24"/>
+          <w:szCs w:val="24"/>
+        </w:rPr>
+        <w:t xml:space="preserve">{{ </w:t>
+      </w:r>
+      <w:proofErr w:type="spellStart"/>
+      <w:r>
+        <w:rPr>
+          <w:rFonts w:ascii="Bookman Old Style" w:hAnsi="Bookman Old Style" w:cstheme="minorHAnsi"/>
+          <w:sz w:val="24"/>
+          <w:szCs w:val="24"/>
+        </w:rPr>
+        <w:t>sion_norms</w:t>
+      </w:r>
+      <w:proofErr w:type="spellEnd"/>
+      <w:r>
+        <w:rPr>
+          <w:rFonts w:ascii="Bookman Old Style" w:hAnsi="Bookman Old Style" w:cstheme="minorHAnsi"/>
+          <w:sz w:val="24"/>
+          <w:szCs w:val="24"/>
+        </w:rPr>
         <w:t xml:space="preserve"> }}</w:t>
       </w:r>
       <w:r>
@@ -423,123 +899,15 @@
           <w:sz w:val="24"/>
           <w:szCs w:val="24"/>
         </w:rPr>
-        <w:t xml:space="preserve"> On the Second Part;</w:t>
-      </w:r>
-    </w:p>
-    <w:p>
-      <w:pPr>
-        <w:spacing w:after="0" w:line="276" w:lineRule="auto"/>
-        <w:jc w:val="both"/>
-        <w:rPr>
-          <w:rFonts w:ascii="Bookman Old Style" w:hAnsi="Bookman Old Style" w:cstheme="minorHAnsi"/>
-          <w:sz w:val="24"/>
-          <w:szCs w:val="24"/>
-        </w:rPr>
-      </w:pPr>
-    </w:p>
-    <w:p>
-      <w:pPr>
-        <w:spacing w:after="0" w:line="276" w:lineRule="auto"/>
-        <w:jc w:val="center"/>
-        <w:rPr>
-          <w:rFonts w:ascii="Bookman Old Style" w:hAnsi="Bookman Old Style" w:cstheme="minorHAnsi"/>
-          <w:sz w:val="24"/>
-          <w:szCs w:val="24"/>
-        </w:rPr>
-      </w:pPr>
-      <w:r>
-        <w:rPr>
-          <w:rFonts w:ascii="Bookman Old Style" w:hAnsi="Bookman Old Style" w:cstheme="minorHAnsi"/>
-          <w:sz w:val="24"/>
-          <w:szCs w:val="24"/>
-        </w:rPr>
-        <w:t>And</w:t>
-      </w:r>
-    </w:p>
-    <w:p>
-      <w:pPr>
-        <w:spacing w:after="0" w:line="276" w:lineRule="auto"/>
-        <w:jc w:val="both"/>
-        <w:rPr>
-          <w:rFonts w:ascii="Bookman Old Style" w:hAnsi="Bookman Old Style" w:cstheme="minorHAnsi"/>
-          <w:sz w:val="24"/>
-          <w:szCs w:val="24"/>
-        </w:rPr>
-      </w:pPr>
-    </w:p>
-    <w:p>
-      <w:pPr>
-        <w:spacing w:after="0" w:line="276" w:lineRule="auto"/>
-        <w:jc w:val="both"/>
-        <w:rPr>
-          <w:rFonts w:ascii="Bookman Old Style" w:hAnsi="Bookman Old Style" w:cstheme="minorHAnsi"/>
-          <w:sz w:val="24"/>
-          <w:szCs w:val="24"/>
-        </w:rPr>
-      </w:pPr>
-      <w:r>
-        <w:rPr>
-          <w:rFonts w:ascii="Bookman Old Style" w:hAnsi="Bookman Old Style" w:cstheme="minorHAnsi"/>
-          <w:sz w:val="24"/>
-          <w:szCs w:val="24"/>
-        </w:rPr>
-        <w:t xml:space="preserve">M/s. </w:t>
-      </w:r>
-      <w:r>
-        <w:rPr>
-          <w:rFonts w:ascii="Bookman Old Style" w:hAnsi="Bookman Old Style" w:cstheme="minorHAnsi"/>
-          <w:sz w:val="24"/>
-          <w:szCs w:val="24"/>
-        </w:rPr>
-        <w:t>Faith Mercantile Pvt Ltd (</w:t>
-      </w:r>
-      <w:r>
-        <w:rPr>
-          <w:rFonts w:ascii="Bookman Old Style" w:hAnsi="Bookman Old Style" w:cstheme="minorHAnsi"/>
-          <w:sz w:val="24"/>
-          <w:szCs w:val="24"/>
-        </w:rPr>
-        <w:t>hereinafter referred as 'Recipients</w:t>
-      </w:r>
-      <w:r>
-        <w:rPr>
-          <w:rFonts w:ascii="Bookman Old Style" w:hAnsi="Bookman Old Style" w:cstheme="minorHAnsi"/>
-          <w:sz w:val="24"/>
-          <w:szCs w:val="24"/>
-        </w:rPr>
-        <w:t>’</w:t>
-      </w:r>
-      <w:r>
-        <w:rPr>
-          <w:rFonts w:ascii="Bookman Old Style" w:hAnsi="Bookman Old Style" w:cstheme="minorHAnsi"/>
-          <w:sz w:val="24"/>
-          <w:szCs w:val="24"/>
-        </w:rPr>
-        <w:t xml:space="preserve"> of Cane </w:t>
-      </w:r>
-      <w:r>
-        <w:rPr>
-          <w:rFonts w:ascii="Bookman Old Style" w:hAnsi="Bookman Old Style" w:cstheme="minorHAnsi"/>
-          <w:sz w:val="24"/>
-          <w:szCs w:val="24"/>
-        </w:rPr>
-        <w:t>Sugar</w:t>
-      </w:r>
-      <w:r>
-        <w:rPr>
-          <w:rFonts w:ascii="Bookman Old Style" w:hAnsi="Bookman Old Style" w:cstheme="minorHAnsi"/>
-          <w:sz w:val="24"/>
-          <w:szCs w:val="24"/>
-        </w:rPr>
-        <w:t>)</w:t>
-      </w:r>
-      <w:r>
-        <w:rPr>
-          <w:rFonts w:ascii="Bookman Old Style" w:hAnsi="Bookman Old Style" w:cstheme="minorHAnsi"/>
-          <w:sz w:val="24"/>
-          <w:szCs w:val="24"/>
-        </w:rPr>
-        <w:t xml:space="preserve"> having their registered office at </w:t>
+        <w:t>. The said SION’s inter alia permit import of Cane Sugar which is mentioned as an in</w:t>
+      </w:r>
+      <w:r>
+        <w:rPr>
+          <w:rFonts w:ascii="Bookman Old Style" w:hAnsi="Bookman Old Style" w:cstheme="minorHAnsi"/>
+          <w:sz w:val="24"/>
+          <w:szCs w:val="24"/>
+        </w:rPr>
+        <w:t>put item against Serial No.</w:t>
       </w:r>
       <w:r>
         <w:rPr>
@@ -556,7 +924,7 @@
           <w:sz w:val="24"/>
           <w:szCs w:val="24"/>
         </w:rPr>
-        <w:t>company_address</w:t>
+        <w:t>serial_number</w:t>
       </w:r>
       <w:proofErr w:type="spellEnd"/>
       <w:r>
@@ -565,171 +933,7 @@
           <w:sz w:val="24"/>
           <w:szCs w:val="24"/>
         </w:rPr>
-        <w:t xml:space="preserve"> }} </w:t>
-      </w:r>
-      <w:r>
-        <w:rPr>
-          <w:rFonts w:ascii="Bookman Old Style" w:hAnsi="Bookman Old Style" w:cstheme="minorHAnsi"/>
-          <w:sz w:val="24"/>
-          <w:szCs w:val="24"/>
-        </w:rPr>
-        <w:t>on the Third part</w:t>
-      </w:r>
-    </w:p>
-    <w:p>
-      <w:pPr>
-        <w:spacing w:after="0" w:line="276" w:lineRule="auto"/>
-        <w:jc w:val="both"/>
-        <w:rPr>
-          <w:rFonts w:ascii="Bookman Old Style" w:hAnsi="Bookman Old Style" w:cstheme="minorHAnsi"/>
-          <w:sz w:val="24"/>
-          <w:szCs w:val="24"/>
-        </w:rPr>
-      </w:pPr>
-    </w:p>
-    <w:p>
-      <w:pPr>
-        <w:spacing w:after="0" w:line="276" w:lineRule="auto"/>
-        <w:jc w:val="both"/>
-        <w:rPr>
-          <w:rFonts w:ascii="Bookman Old Style" w:hAnsi="Bookman Old Style" w:cstheme="minorHAnsi"/>
-          <w:sz w:val="24"/>
-          <w:szCs w:val="24"/>
-        </w:rPr>
-      </w:pPr>
-      <w:r>
-        <w:rPr>
-          <w:rFonts w:ascii="Bookman Old Style" w:hAnsi="Bookman Old Style" w:cstheme="minorHAnsi"/>
-          <w:sz w:val="24"/>
-          <w:szCs w:val="24"/>
-        </w:rPr>
-        <w:t>(Collectively hereinafter referred as ‘Parties’)</w:t>
-      </w:r>
-    </w:p>
-    <w:p>
-      <w:pPr>
-        <w:spacing w:after="0" w:line="276" w:lineRule="auto"/>
-        <w:jc w:val="both"/>
-        <w:rPr>
-          <w:rFonts w:ascii="Bookman Old Style" w:hAnsi="Bookman Old Style" w:cstheme="minorHAnsi"/>
-          <w:sz w:val="24"/>
-          <w:szCs w:val="24"/>
-        </w:rPr>
-      </w:pPr>
-    </w:p>
-    <w:p>
-      <w:pPr>
-        <w:spacing w:after="0" w:line="276" w:lineRule="auto"/>
-        <w:jc w:val="both"/>
-        <w:rPr>
-          <w:rFonts w:ascii="Bookman Old Style" w:hAnsi="Bookman Old Style" w:cstheme="minorHAnsi"/>
-          <w:sz w:val="24"/>
-          <w:szCs w:val="24"/>
-        </w:rPr>
-      </w:pPr>
-      <w:r>
-        <w:rPr>
-          <w:rFonts w:ascii="Bookman Old Style" w:hAnsi="Bookman Old Style" w:cstheme="minorHAnsi"/>
-          <w:sz w:val="24"/>
-          <w:szCs w:val="24"/>
-        </w:rPr>
-        <w:tab/>
-      </w:r>
-      <w:r>
-        <w:rPr>
-          <w:rFonts w:ascii="Bookman Old Style" w:hAnsi="Bookman Old Style" w:cstheme="minorHAnsi"/>
-          <w:sz w:val="24"/>
-          <w:szCs w:val="24"/>
-        </w:rPr>
-        <w:t xml:space="preserve">WHEREAS M/s. Global </w:t>
-      </w:r>
-      <w:r>
-        <w:rPr>
-          <w:rFonts w:ascii="Bookman Old Style" w:hAnsi="Bookman Old Style" w:cstheme="minorHAnsi"/>
-          <w:sz w:val="24"/>
-          <w:szCs w:val="24"/>
-        </w:rPr>
-        <w:t xml:space="preserve">Mercantile Private Limited </w:t>
-      </w:r>
-      <w:r>
-        <w:rPr>
-          <w:rFonts w:ascii="Bookman Old Style" w:hAnsi="Bookman Old Style" w:cstheme="minorHAnsi"/>
-          <w:sz w:val="24"/>
-          <w:szCs w:val="24"/>
-        </w:rPr>
-        <w:t xml:space="preserve">is holding a Transferable DFIA’ issued against Export of </w:t>
-      </w:r>
-      <w:r>
-        <w:rPr>
-          <w:rFonts w:ascii="Bookman Old Style" w:hAnsi="Bookman Old Style" w:cstheme="minorHAnsi"/>
-          <w:sz w:val="24"/>
-          <w:szCs w:val="24"/>
-        </w:rPr>
-        <w:t>Assorted Confectionary</w:t>
-      </w:r>
-      <w:r>
-        <w:rPr>
-          <w:rFonts w:ascii="Bookman Old Style" w:hAnsi="Bookman Old Style" w:cstheme="minorHAnsi"/>
-          <w:sz w:val="24"/>
-          <w:szCs w:val="24"/>
-        </w:rPr>
-        <w:t xml:space="preserve"> Products and </w:t>
-      </w:r>
-      <w:r>
-        <w:rPr>
-          <w:rFonts w:ascii="Bookman Old Style" w:hAnsi="Bookman Old Style" w:cstheme="minorHAnsi"/>
-          <w:sz w:val="24"/>
-          <w:szCs w:val="24"/>
-        </w:rPr>
-        <w:t>Biscuits as</w:t>
-      </w:r>
-      <w:r>
-        <w:rPr>
-          <w:rFonts w:ascii="Bookman Old Style" w:hAnsi="Bookman Old Style" w:cstheme="minorHAnsi"/>
-          <w:sz w:val="24"/>
-          <w:szCs w:val="24"/>
-        </w:rPr>
-        <w:t xml:space="preserve"> per Standard </w:t>
-      </w:r>
-      <w:r>
-        <w:rPr>
-          <w:rFonts w:ascii="Bookman Old Style" w:hAnsi="Bookman Old Style" w:cstheme="minorHAnsi"/>
-          <w:sz w:val="24"/>
-          <w:szCs w:val="24"/>
-        </w:rPr>
-        <w:t>Input output</w:t>
-      </w:r>
-      <w:r>
-        <w:rPr>
-          <w:rFonts w:ascii="Bookman Old Style" w:hAnsi="Bookman Old Style" w:cstheme="minorHAnsi"/>
-          <w:sz w:val="24"/>
-          <w:szCs w:val="24"/>
-        </w:rPr>
-        <w:t xml:space="preserve"> Norms (SION in short) </w:t>
-      </w:r>
-      <w:r>
-        <w:rPr>
-          <w:rFonts w:ascii="Bookman Old Style" w:hAnsi="Bookman Old Style" w:cstheme="minorHAnsi"/>
-          <w:sz w:val="24"/>
-          <w:szCs w:val="24"/>
-        </w:rPr>
-        <w:t>SION E-1 &amp; SION E-5 respectively. The said SION’s inter alia permit import of Cane Sugar which is mentioned as an in</w:t>
-      </w:r>
-      <w:r>
-        <w:rPr>
-          <w:rFonts w:ascii="Bookman Old Style" w:hAnsi="Bookman Old Style" w:cstheme="minorHAnsi"/>
-          <w:sz w:val="24"/>
-          <w:szCs w:val="24"/>
-        </w:rPr>
-        <w:t>put item against Serial No.1</w:t>
-      </w:r>
-      <w:r>
-        <w:rPr>
-          <w:rFonts w:ascii="Bookman Old Style" w:hAnsi="Bookman Old Style" w:cstheme="minorHAnsi"/>
-          <w:sz w:val="24"/>
-          <w:szCs w:val="24"/>
-        </w:rPr>
-        <w:t xml:space="preserve"> &amp; 2</w:t>
+        <w:t xml:space="preserve"> }}</w:t>
       </w:r>
       <w:r>
         <w:rPr>
@@ -1167,7 +1371,16 @@
           <w:sz w:val="24"/>
           <w:szCs w:val="24"/>
         </w:rPr>
-        <w:t xml:space="preserve">., shall supply Cane Sugar against the said invalidated DFIA to the extent of quantity and value mentioned in the Release order issued by the Regional Licensing Authority </w:t>
+        <w:t xml:space="preserve">., shall supply Cane Sugar against the said invalidated DFIA to the extent of quantity and value mentioned in </w:t>
+      </w:r>
+      <w:r>
+        <w:rPr>
+          <w:rFonts w:ascii="Bookman Old Style" w:hAnsi="Bookman Old Style" w:cstheme="minorHAnsi"/>
+          <w:sz w:val="24"/>
+          <w:szCs w:val="24"/>
+        </w:rPr>
+        <w:lastRenderedPageBreak/>
+        <w:t xml:space="preserve">the Release order issued by the Regional Licensing Authority </w:t>
       </w:r>
       <w:r>
         <w:rPr>
@@ -1235,7 +1448,6 @@
           <w:sz w:val="24"/>
           <w:szCs w:val="24"/>
         </w:rPr>
-        <w:lastRenderedPageBreak/>
         <w:t>In terms of provision of Para 7.02 (a</w:t>
       </w:r>
       <w:r>
@@ -2740,7 +2952,6 @@
           <w:sz w:val="24"/>
           <w:szCs w:val="24"/>
         </w:rPr>
-        <w:lastRenderedPageBreak/>
         <w:t xml:space="preserve">Signature  </w:t>
       </w:r>
     </w:p>

</xml_diff>